<commit_message>
Apply code review feedback: use constants, proper date, and docx.shared.Pt
Co-authored-by: valencia94 <201395626+valencia94@users.noreply.github.com>
</commit_message>
<xml_diff>
--- a/PHASE5_VISUAL_GUIDE.docx
+++ b/PHASE5_VISUAL_GUIDE.docx
@@ -12,7 +12,7 @@
     </w:p>
     <w:p>
       <w:r>
-        <w:t>_Last updated: 2025-07-__ (Validated &amp; expanded by AIGOR)_</w:t>
+        <w:t>_Last updated: 2026-01-13 (Validated &amp; expanded by AI)_</w:t>
       </w:r>
     </w:p>
     <w:p>
@@ -686,7 +686,7 @@
       <w:r>
         <w:rPr>
           <w:rFonts w:ascii="Courier New" w:hAnsi="Courier New"/>
-          <w:sz w:val="0"/>
+          <w:sz w:val="20"/>
         </w:rPr>
         <w:t>interface ForecastSummaryBarProps {</w:t>
         <w:br/>
@@ -750,7 +750,7 @@
       <w:r>
         <w:rPr>
           <w:rFonts w:ascii="Courier New" w:hAnsi="Courier New"/>
-          <w:sz w:val="0"/>
+          <w:sz w:val="20"/>
         </w:rPr>
         <w:t>interface BudgetHealthPillProps {</w:t>
         <w:br/>
@@ -799,7 +799,7 @@
       <w:r>
         <w:rPr>
           <w:rFonts w:ascii="Courier New" w:hAnsi="Courier New"/>
-          <w:sz w:val="0"/>
+          <w:sz w:val="20"/>
         </w:rPr>
         <w:t>interface CollapsibleProps {</w:t>
         <w:br/>
@@ -1040,7 +1040,7 @@
       <w:r>
         <w:rPr>
           <w:rFonts w:ascii="Courier New" w:hAnsi="Courier New"/>
-          <w:sz w:val="0"/>
+          <w:sz w:val="20"/>
         </w:rPr>
         <w:t>export function getBudgetHealthStatus({ consumption, forecast, budget }) {</w:t>
         <w:br/>
@@ -1359,7 +1359,7 @@
     </w:p>
     <w:p>
       <w:r>
-        <w:t>- `2025-07-__` — Validated original file; expanded with module APIs, accessibility, design tokens, full QA plan, screenshot conventions, and implementation notes.</w:t>
+        <w:t>- `2026-01-13` — Validated original file; expanded with module APIs, accessibility, design tokens, full QA plan, screenshot conventions, and implementation notes.</w:t>
       </w:r>
     </w:p>
     <w:p>

</xml_diff>